<commit_message>
match acks source to acks I submitted
</commit_message>
<xml_diff>
--- a/acknowledgements.docx
+++ b/acknowledgements.docx
@@ -17,7 +17,7 @@
         <w:pStyle w:val="FirstParagraph"/>
       </w:pPr>
       <w:r>
-        <w:t xml:space="preserve">If I spoke to you between 2009 and 2016, you helped me finish this project; either by letting me talk carbon at you or by forcing me to take a break from talking about carbon. Thank you all! And I am especially grateful for consistent, dedicated help from:</w:t>
+        <w:t xml:space="preserve">If I spoke to you between 2009 and 2016, you helped me finish this project; either by letting me talk carbon at you or by forcing me to take a break from talking about carbon. Thank you all!</w:t>
       </w:r>
     </w:p>
     <w:p>
@@ -25,12 +25,37 @@
         <w:pStyle w:val="BodyText"/>
       </w:pPr>
       <w:r>
-        <w:t xml:space="preserve">My advisor, Evan DeLucia, and my committee: Sarah Davis, Carl Bernacchi, Andrew Leakey, and Mark David, for advice, encouragement, and telling me when I was wrong.</w:t>
+        <w:t xml:space="preserve">I am</w:t>
       </w:r>
       <w:r>
         <w:t xml:space="preserve"> </w:t>
       </w:r>
       <w:r>
+        <w:rPr>
+          <w:i/>
+        </w:rPr>
+        <w:t xml:space="preserve">especially</w:t>
+      </w:r>
+      <w:r>
+        <w:t xml:space="preserve"> </w:t>
+      </w:r>
+      <w:r>
+        <w:t xml:space="preserve">grateful for consistent, dedicated help from:</w:t>
+      </w:r>
+    </w:p>
+    <w:p>
+      <w:pPr>
+        <w:pStyle w:val="BodyText"/>
+      </w:pPr>
+      <w:r>
+        <w:t xml:space="preserve">My advisor, Evan DeLucia, and my committee: Sarah Davis, Carl Bernacchi, Andrew Leakey, and Mark David, for advice, encouragement, and telling me when I was wrong.</w:t>
+      </w:r>
+    </w:p>
+    <w:p>
+      <w:pPr>
+        <w:pStyle w:val="BodyText"/>
+      </w:pPr>
+      <w:r>
         <w:t xml:space="preserve">Coauthors Tara Hudiburg, Michael Masters, David LeBauer, Krista Anderson-Teixeira, Scott Woolbright, Taylor Pederson, and Christopher Sligar, for their contributions at every stage from experimental design through tedious lab/fieldwork to copyediting.</w:t>
       </w:r>
     </w:p>
@@ -41,9 +66,11 @@
       <w:r>
         <w:t xml:space="preserve">The IGB and Plant Biology staff, especially Melinda LaBorg, Rayme Dorsey, Lisa Boise, Connie Wilder, and Jana Lenz. If there is a single deadline I didn’t miss on my way to the degree, it is to their credit rather than mine.</w:t>
       </w:r>
-      <w:r>
-        <w:t xml:space="preserve"> </w:t>
-      </w:r>
+    </w:p>
+    <w:p>
+      <w:pPr>
+        <w:pStyle w:val="BodyText"/>
+      </w:pPr>
       <w:r>
         <w:t xml:space="preserve">The Plant Biology Association of Graduate Students and the DeLucia lab, for fellowship, celebration, commiseration, and for watering my desk plants while I was gone for months.</w:t>
       </w:r>
@@ -904,7 +931,7 @@
     </w:lvl>
   </w:abstractNum>
   <w:abstractNum w:abstractNumId="990">
-    <w:nsid w:val="5f9b8f7b"/>
+    <w:nsid w:val="ea31ceda"/>
     <w:multiLevelType w:val="multilevel"/>
     <w:lvl w:ilvl="0">
       <w:numFmt w:val="bullet"/>

</xml_diff>